<commit_message>
Working version of CAN verified with CANable
</commit_message>
<xml_diff>
--- a/docs/Strelka CAN Testing Notes.docx
+++ b/docs/Strelka CAN Testing Notes.docx
@@ -37,7 +37,21 @@
         <w:rPr>
           <w:bCs/>
         </w:rPr>
-        <w:t>It appears that Strelka V2 is transmitting CAN messages correctly. It should be noted however that they ONLY work when 5v is connected. They do not work at all if only the STLink is connected, this is because the 5v bus is not powered.</w:t>
+        <w:t xml:space="preserve">It appears that Strelka V2 is transmitting CAN messages correctly. It should be noted however that they ONLY work when 5v is connected. They do not work at all if only the </w:t>
+      </w:r>
+      <w:proofErr w:type="spellStart"/>
+      <w:r>
+        <w:rPr>
+          <w:bCs/>
+        </w:rPr>
+        <w:t>STLink</w:t>
+      </w:r>
+      <w:proofErr w:type="spellEnd"/>
+      <w:r>
+        <w:rPr>
+          <w:bCs/>
+        </w:rPr>
+        <w:t xml:space="preserve"> is connected, this is because the 5v bus is not powered.</w:t>
       </w:r>
     </w:p>
     <w:p>
@@ -396,7 +410,185 @@
         <w:rPr>
           <w:bCs/>
         </w:rPr>
-        <w:t xml:space="preserve">Strelka works in loopback mode. The transmitter can transmit from the tx fifo without errors and the rx callback occurs straight after. </w:t>
+        <w:t xml:space="preserve">Strelka works in loopback mode. The transmitter can transmit from the </w:t>
+      </w:r>
+      <w:proofErr w:type="spellStart"/>
+      <w:r>
+        <w:rPr>
+          <w:bCs/>
+        </w:rPr>
+        <w:t>tx</w:t>
+      </w:r>
+      <w:proofErr w:type="spellEnd"/>
+      <w:r>
+        <w:rPr>
+          <w:bCs/>
+        </w:rPr>
+        <w:t xml:space="preserve"> </w:t>
+      </w:r>
+      <w:proofErr w:type="spellStart"/>
+      <w:r>
+        <w:rPr>
+          <w:bCs/>
+        </w:rPr>
+        <w:t>fifo</w:t>
+      </w:r>
+      <w:proofErr w:type="spellEnd"/>
+      <w:r>
+        <w:rPr>
+          <w:bCs/>
+        </w:rPr>
+        <w:t xml:space="preserve"> without errors and the </w:t>
+      </w:r>
+      <w:proofErr w:type="spellStart"/>
+      <w:r>
+        <w:rPr>
+          <w:bCs/>
+        </w:rPr>
+        <w:t>rx</w:t>
+      </w:r>
+      <w:proofErr w:type="spellEnd"/>
+      <w:r>
+        <w:rPr>
+          <w:bCs/>
+        </w:rPr>
+        <w:t xml:space="preserve"> callback occurs straight after. </w:t>
+      </w:r>
+    </w:p>
+    <w:p>
+      <w:pPr>
+        <w:rPr>
+          <w:bCs/>
+        </w:rPr>
+      </w:pPr>
+    </w:p>
+    <w:p>
+      <w:pPr>
+        <w:rPr>
+          <w:b/>
+        </w:rPr>
+      </w:pPr>
+      <w:r>
+        <w:rPr>
+          <w:b/>
+        </w:rPr>
+        <w:t xml:space="preserve">Testing with </w:t>
+      </w:r>
+      <w:proofErr w:type="spellStart"/>
+      <w:r>
+        <w:rPr>
+          <w:b/>
+        </w:rPr>
+        <w:t>CANable</w:t>
+      </w:r>
+      <w:proofErr w:type="spellEnd"/>
+      <w:r>
+        <w:rPr>
+          <w:b/>
+        </w:rPr>
+        <w:t xml:space="preserve"> transceiver:</w:t>
+      </w:r>
+    </w:p>
+    <w:p>
+      <w:pPr>
+        <w:rPr>
+          <w:bCs/>
+        </w:rPr>
+      </w:pPr>
+      <w:r>
+        <w:rPr>
+          <w:bCs/>
+        </w:rPr>
+        <w:t xml:space="preserve">Testing with the </w:t>
+      </w:r>
+      <w:proofErr w:type="spellStart"/>
+      <w:r>
+        <w:rPr>
+          <w:bCs/>
+        </w:rPr>
+        <w:t>CANable</w:t>
+      </w:r>
+      <w:proofErr w:type="spellEnd"/>
+      <w:r>
+        <w:rPr>
+          <w:bCs/>
+        </w:rPr>
+        <w:t xml:space="preserve"> transceiver showed that the CAN bus on Strelka is working correctly. I learned that for the filter configuration, setting </w:t>
+      </w:r>
+      <w:proofErr w:type="spellStart"/>
+      <w:r>
+        <w:rPr>
+          <w:bCs/>
+        </w:rPr>
+        <w:t>sFilterConfig.FilterType</w:t>
+      </w:r>
+      <w:proofErr w:type="spellEnd"/>
+      <w:r>
+        <w:rPr>
+          <w:bCs/>
+        </w:rPr>
+        <w:t xml:space="preserve"> to </w:t>
+      </w:r>
+      <w:r>
+        <w:rPr>
+          <w:bCs/>
+        </w:rPr>
+        <w:t>FDCAN_FILTER_RANGE</w:t>
+      </w:r>
+      <w:r>
+        <w:rPr>
+          <w:bCs/>
+        </w:rPr>
+        <w:t xml:space="preserve"> means that the filter will accept all incoming packets addressed between </w:t>
+      </w:r>
+      <w:r>
+        <w:rPr>
+          <w:bCs/>
+        </w:rPr>
+        <w:t>sFilterConfig.FilterID1</w:t>
+      </w:r>
+      <w:r>
+        <w:rPr>
+          <w:bCs/>
+        </w:rPr>
+        <w:t xml:space="preserve">and </w:t>
+      </w:r>
+      <w:r>
+        <w:rPr>
+          <w:bCs/>
+        </w:rPr>
+        <w:t>sFilterConfig.FilterID</w:t>
+      </w:r>
+      <w:r>
+        <w:rPr>
+          <w:bCs/>
+        </w:rPr>
+        <w:t xml:space="preserve">2. </w:t>
+      </w:r>
+    </w:p>
+    <w:p>
+      <w:pPr>
+        <w:rPr>
+          <w:bCs/>
+        </w:rPr>
+      </w:pPr>
+      <w:r>
+        <w:rPr>
+          <w:bCs/>
+        </w:rPr>
+        <w:t xml:space="preserve">Likewise, the </w:t>
+      </w:r>
+      <w:r>
+        <w:rPr>
+          <w:bCs/>
+        </w:rPr>
+        <w:t>TxHeader1.Identifier</w:t>
+      </w:r>
+      <w:r>
+        <w:rPr>
+          <w:bCs/>
+        </w:rPr>
+        <w:t xml:space="preserve"> field defines the address of the transmitting device. </w:t>
       </w:r>
     </w:p>
     <w:sectPr>

</xml_diff>

<commit_message>
Added more to Strelka motor controller CAN testing
</commit_message>
<xml_diff>
--- a/docs/Strelka CAN Testing Notes.docx
+++ b/docs/Strelka CAN Testing Notes.docx
@@ -589,6 +589,1071 @@
           <w:bCs/>
         </w:rPr>
         <w:t xml:space="preserve"> field defines the address of the transmitting device. </w:t>
+      </w:r>
+    </w:p>
+    <w:p>
+      <w:pPr>
+        <w:rPr>
+          <w:bCs/>
+        </w:rPr>
+      </w:pPr>
+    </w:p>
+    <w:p>
+      <w:pPr>
+        <w:rPr>
+          <w:b/>
+        </w:rPr>
+      </w:pPr>
+      <w:r>
+        <w:rPr>
+          <w:b/>
+        </w:rPr>
+        <w:t>Strelka Motor Controller:</w:t>
+      </w:r>
+    </w:p>
+    <w:p>
+      <w:pPr>
+        <w:rPr>
+          <w:bCs/>
+        </w:rPr>
+      </w:pPr>
+      <w:r>
+        <w:rPr>
+          <w:bCs/>
+        </w:rPr>
+        <w:t xml:space="preserve">With a scope on the TXD line, the voltage sits constant at 3.3V and does not change at all. No packets seem to be transmitted. On Strelka, both the TXD and RXD lines periodically transmit data. What is super odd is that data is received on Strelka as if it were being transmitted from the motor controller. </w:t>
+      </w:r>
+      <w:proofErr w:type="spellStart"/>
+      <w:r>
+        <w:rPr>
+          <w:bCs/>
+        </w:rPr>
+        <w:t>Im</w:t>
+      </w:r>
+      <w:proofErr w:type="spellEnd"/>
+      <w:r>
+        <w:rPr>
+          <w:bCs/>
+        </w:rPr>
+        <w:t xml:space="preserve"> not sure how this data has appeared on the RXD line on Strelka if it wasn’t transmitted by the motor controller. </w:t>
+      </w:r>
+    </w:p>
+    <w:p>
+      <w:pPr>
+        <w:rPr>
+          <w:bCs/>
+        </w:rPr>
+      </w:pPr>
+      <w:r>
+        <w:rPr>
+          <w:bCs/>
+        </w:rPr>
+        <w:lastRenderedPageBreak/>
+        <w:drawing>
+          <wp:inline distT="0" distB="0" distL="0" distR="0" wp14:anchorId="6CBBA064" wp14:editId="4889CA3F">
+            <wp:extent cx="5731510" cy="1890395"/>
+            <wp:effectExtent l="0" t="0" r="2540" b="0"/>
+            <wp:docPr id="52684041" name="Picture 1" descr="A screenshot of a graph&#10;&#10;Description automatically generated"/>
+            <wp:cNvGraphicFramePr>
+              <a:graphicFrameLocks xmlns:a="http://schemas.openxmlformats.org/drawingml/2006/main" noChangeAspect="1"/>
+            </wp:cNvGraphicFramePr>
+            <a:graphic xmlns:a="http://schemas.openxmlformats.org/drawingml/2006/main">
+              <a:graphicData uri="http://schemas.openxmlformats.org/drawingml/2006/picture">
+                <pic:pic xmlns:pic="http://schemas.openxmlformats.org/drawingml/2006/picture">
+                  <pic:nvPicPr>
+                    <pic:cNvPr id="52684041" name="Picture 1" descr="A screenshot of a graph&#10;&#10;Description automatically generated"/>
+                    <pic:cNvPicPr/>
+                  </pic:nvPicPr>
+                  <pic:blipFill>
+                    <a:blip r:embed="rId9"/>
+                    <a:stretch>
+                      <a:fillRect/>
+                    </a:stretch>
+                  </pic:blipFill>
+                  <pic:spPr>
+                    <a:xfrm>
+                      <a:off x="0" y="0"/>
+                      <a:ext cx="5731510" cy="1890395"/>
+                    </a:xfrm>
+                    <a:prstGeom prst="rect">
+                      <a:avLst/>
+                    </a:prstGeom>
+                  </pic:spPr>
+                </pic:pic>
+              </a:graphicData>
+            </a:graphic>
+          </wp:inline>
+        </w:drawing>
+      </w:r>
+      <w:r>
+        <w:rPr>
+          <w:bCs/>
+        </w:rPr>
+        <w:br/>
+        <w:t>Orange is RXD on motor controller and blue is RXD on Strelka. This strongly suggests that one of them is wired backwards…</w:t>
+      </w:r>
+      <w:r>
+        <w:rPr>
+          <w:bCs/>
+        </w:rPr>
+        <w:t xml:space="preserve"> nope, switching the RXD and TXD lines on the motor controller using the UART switch did not work.</w:t>
+      </w:r>
+      <w:r>
+        <w:rPr>
+          <w:bCs/>
+        </w:rPr>
+        <w:br/>
+      </w:r>
+    </w:p>
+    <w:p>
+      <w:pPr>
+        <w:rPr>
+          <w:bCs/>
+        </w:rPr>
+      </w:pPr>
+      <w:r>
+        <w:rPr>
+          <w:bCs/>
+        </w:rPr>
+        <w:t>Motor controller TXD pin:</w:t>
+      </w:r>
+      <w:r>
+        <w:rPr>
+          <w:bCs/>
+        </w:rPr>
+        <w:br/>
+      </w:r>
+      <w:r>
+        <w:rPr>
+          <w:bCs/>
+        </w:rPr>
+        <w:drawing>
+          <wp:inline distT="0" distB="0" distL="0" distR="0" wp14:anchorId="70CD1E51" wp14:editId="6B7AA7AA">
+            <wp:extent cx="5731510" cy="1500505"/>
+            <wp:effectExtent l="0" t="0" r="2540" b="4445"/>
+            <wp:docPr id="1929171823" name="Picture 1" descr="A screen shot of a graph&#10;&#10;Description automatically generated"/>
+            <wp:cNvGraphicFramePr>
+              <a:graphicFrameLocks xmlns:a="http://schemas.openxmlformats.org/drawingml/2006/main" noChangeAspect="1"/>
+            </wp:cNvGraphicFramePr>
+            <a:graphic xmlns:a="http://schemas.openxmlformats.org/drawingml/2006/main">
+              <a:graphicData uri="http://schemas.openxmlformats.org/drawingml/2006/picture">
+                <pic:pic xmlns:pic="http://schemas.openxmlformats.org/drawingml/2006/picture">
+                  <pic:nvPicPr>
+                    <pic:cNvPr id="1929171823" name="Picture 1" descr="A screen shot of a graph&#10;&#10;Description automatically generated"/>
+                    <pic:cNvPicPr/>
+                  </pic:nvPicPr>
+                  <pic:blipFill>
+                    <a:blip r:embed="rId10"/>
+                    <a:stretch>
+                      <a:fillRect/>
+                    </a:stretch>
+                  </pic:blipFill>
+                  <pic:spPr>
+                    <a:xfrm>
+                      <a:off x="0" y="0"/>
+                      <a:ext cx="5731510" cy="1500505"/>
+                    </a:xfrm>
+                    <a:prstGeom prst="rect">
+                      <a:avLst/>
+                    </a:prstGeom>
+                  </pic:spPr>
+                </pic:pic>
+              </a:graphicData>
+            </a:graphic>
+          </wp:inline>
+        </w:drawing>
+      </w:r>
+    </w:p>
+    <w:p>
+      <w:pPr>
+        <w:rPr>
+          <w:bCs/>
+        </w:rPr>
+      </w:pPr>
+      <w:r>
+        <w:rPr>
+          <w:bCs/>
+        </w:rPr>
+        <w:t>Motor controller TXD pin when STM32 is reset is at ~4.7V. It seems be pulled up by the transceiver and pulled down a bit by the stm32</w:t>
+      </w:r>
+      <w:r>
+        <w:rPr>
+          <w:bCs/>
+        </w:rPr>
+        <w:t>.</w:t>
+      </w:r>
+    </w:p>
+    <w:p>
+      <w:pPr>
+        <w:rPr>
+          <w:bCs/>
+        </w:rPr>
+      </w:pPr>
+      <w:r>
+        <w:rPr>
+          <w:bCs/>
+        </w:rPr>
+        <w:t>Motor controller RXD pin. It periodically goes flat:</w:t>
+      </w:r>
+    </w:p>
+    <w:p>
+      <w:pPr>
+        <w:rPr>
+          <w:bCs/>
+        </w:rPr>
+      </w:pPr>
+      <w:r>
+        <w:rPr>
+          <w:bCs/>
+        </w:rPr>
+        <w:drawing>
+          <wp:inline distT="0" distB="0" distL="0" distR="0" wp14:anchorId="339408CD" wp14:editId="6C4EC865">
+            <wp:extent cx="5731510" cy="1705610"/>
+            <wp:effectExtent l="0" t="0" r="2540" b="8890"/>
+            <wp:docPr id="195702046" name="Picture 1" descr="A screen shot of a graph&#10;&#10;Description automatically generated"/>
+            <wp:cNvGraphicFramePr>
+              <a:graphicFrameLocks xmlns:a="http://schemas.openxmlformats.org/drawingml/2006/main" noChangeAspect="1"/>
+            </wp:cNvGraphicFramePr>
+            <a:graphic xmlns:a="http://schemas.openxmlformats.org/drawingml/2006/main">
+              <a:graphicData uri="http://schemas.openxmlformats.org/drawingml/2006/picture">
+                <pic:pic xmlns:pic="http://schemas.openxmlformats.org/drawingml/2006/picture">
+                  <pic:nvPicPr>
+                    <pic:cNvPr id="195702046" name="Picture 1" descr="A screen shot of a graph&#10;&#10;Description automatically generated"/>
+                    <pic:cNvPicPr/>
+                  </pic:nvPicPr>
+                  <pic:blipFill>
+                    <a:blip r:embed="rId11"/>
+                    <a:stretch>
+                      <a:fillRect/>
+                    </a:stretch>
+                  </pic:blipFill>
+                  <pic:spPr>
+                    <a:xfrm>
+                      <a:off x="0" y="0"/>
+                      <a:ext cx="5731510" cy="1705610"/>
+                    </a:xfrm>
+                    <a:prstGeom prst="rect">
+                      <a:avLst/>
+                    </a:prstGeom>
+                  </pic:spPr>
+                </pic:pic>
+              </a:graphicData>
+            </a:graphic>
+          </wp:inline>
+        </w:drawing>
+      </w:r>
+    </w:p>
+    <w:p>
+      <w:pPr>
+        <w:rPr>
+          <w:bCs/>
+        </w:rPr>
+      </w:pPr>
+      <w:r>
+        <w:rPr>
+          <w:bCs/>
+        </w:rPr>
+        <w:t>Strelka TXD pin. It goes flat periodically:</w:t>
+      </w:r>
+    </w:p>
+    <w:p>
+      <w:pPr>
+        <w:rPr>
+          <w:bCs/>
+        </w:rPr>
+      </w:pPr>
+      <w:r>
+        <w:rPr>
+          <w:bCs/>
+        </w:rPr>
+        <w:lastRenderedPageBreak/>
+        <w:drawing>
+          <wp:inline distT="0" distB="0" distL="0" distR="0" wp14:anchorId="066850BA" wp14:editId="1E5B14CA">
+            <wp:extent cx="5731510" cy="1666875"/>
+            <wp:effectExtent l="0" t="0" r="2540" b="9525"/>
+            <wp:docPr id="1205373295" name="Picture 1" descr="A graph with lines and dots&#10;&#10;Description automatically generated with medium confidence"/>
+            <wp:cNvGraphicFramePr>
+              <a:graphicFrameLocks xmlns:a="http://schemas.openxmlformats.org/drawingml/2006/main" noChangeAspect="1"/>
+            </wp:cNvGraphicFramePr>
+            <a:graphic xmlns:a="http://schemas.openxmlformats.org/drawingml/2006/main">
+              <a:graphicData uri="http://schemas.openxmlformats.org/drawingml/2006/picture">
+                <pic:pic xmlns:pic="http://schemas.openxmlformats.org/drawingml/2006/picture">
+                  <pic:nvPicPr>
+                    <pic:cNvPr id="1205373295" name="Picture 1" descr="A graph with lines and dots&#10;&#10;Description automatically generated with medium confidence"/>
+                    <pic:cNvPicPr/>
+                  </pic:nvPicPr>
+                  <pic:blipFill>
+                    <a:blip r:embed="rId12"/>
+                    <a:stretch>
+                      <a:fillRect/>
+                    </a:stretch>
+                  </pic:blipFill>
+                  <pic:spPr>
+                    <a:xfrm>
+                      <a:off x="0" y="0"/>
+                      <a:ext cx="5731510" cy="1666875"/>
+                    </a:xfrm>
+                    <a:prstGeom prst="rect">
+                      <a:avLst/>
+                    </a:prstGeom>
+                  </pic:spPr>
+                </pic:pic>
+              </a:graphicData>
+            </a:graphic>
+          </wp:inline>
+        </w:drawing>
+      </w:r>
+    </w:p>
+    <w:p>
+      <w:pPr>
+        <w:rPr>
+          <w:bCs/>
+        </w:rPr>
+      </w:pPr>
+      <w:r>
+        <w:rPr>
+          <w:bCs/>
+        </w:rPr>
+        <w:t>Strelka RXD pin. Goes flat periodically:</w:t>
+      </w:r>
+    </w:p>
+    <w:p>
+      <w:pPr>
+        <w:rPr>
+          <w:bCs/>
+        </w:rPr>
+      </w:pPr>
+      <w:r>
+        <w:rPr>
+          <w:bCs/>
+        </w:rPr>
+        <w:drawing>
+          <wp:inline distT="0" distB="0" distL="0" distR="0" wp14:anchorId="1F9EE030" wp14:editId="390D6A69">
+            <wp:extent cx="5731510" cy="1821815"/>
+            <wp:effectExtent l="0" t="0" r="2540" b="6985"/>
+            <wp:docPr id="1174820616" name="Picture 1" descr="A screenshot of a computer&#10;&#10;Description automatically generated"/>
+            <wp:cNvGraphicFramePr>
+              <a:graphicFrameLocks xmlns:a="http://schemas.openxmlformats.org/drawingml/2006/main" noChangeAspect="1"/>
+            </wp:cNvGraphicFramePr>
+            <a:graphic xmlns:a="http://schemas.openxmlformats.org/drawingml/2006/main">
+              <a:graphicData uri="http://schemas.openxmlformats.org/drawingml/2006/picture">
+                <pic:pic xmlns:pic="http://schemas.openxmlformats.org/drawingml/2006/picture">
+                  <pic:nvPicPr>
+                    <pic:cNvPr id="1174820616" name="Picture 1" descr="A screenshot of a computer&#10;&#10;Description automatically generated"/>
+                    <pic:cNvPicPr/>
+                  </pic:nvPicPr>
+                  <pic:blipFill>
+                    <a:blip r:embed="rId13"/>
+                    <a:stretch>
+                      <a:fillRect/>
+                    </a:stretch>
+                  </pic:blipFill>
+                  <pic:spPr>
+                    <a:xfrm>
+                      <a:off x="0" y="0"/>
+                      <a:ext cx="5731510" cy="1821815"/>
+                    </a:xfrm>
+                    <a:prstGeom prst="rect">
+                      <a:avLst/>
+                    </a:prstGeom>
+                  </pic:spPr>
+                </pic:pic>
+              </a:graphicData>
+            </a:graphic>
+          </wp:inline>
+        </w:drawing>
+      </w:r>
+    </w:p>
+    <w:p>
+      <w:pPr>
+        <w:rPr>
+          <w:bCs/>
+        </w:rPr>
+      </w:pPr>
+    </w:p>
+    <w:p>
+      <w:pPr>
+        <w:rPr>
+          <w:bCs/>
+        </w:rPr>
+      </w:pPr>
+      <w:r>
+        <w:rPr>
+          <w:bCs/>
+        </w:rPr>
+        <w:t xml:space="preserve">Crazily, powering down the motor controller does not stop signals on the RXD and TXD pins of Strelka. </w:t>
+      </w:r>
+    </w:p>
+    <w:p>
+      <w:pPr>
+        <w:rPr>
+          <w:bCs/>
+        </w:rPr>
+      </w:pPr>
+      <w:r>
+        <w:rPr>
+          <w:bCs/>
+        </w:rPr>
+        <w:t>RXD and TXD of Strelka</w:t>
+      </w:r>
+      <w:r>
+        <w:rPr>
+          <w:bCs/>
+        </w:rPr>
+        <w:t xml:space="preserve"> with motor controller powered off</w:t>
+      </w:r>
+      <w:r>
+        <w:rPr>
+          <w:bCs/>
+        </w:rPr>
+        <w:t>:</w:t>
+      </w:r>
+    </w:p>
+    <w:p>
+      <w:pPr>
+        <w:rPr>
+          <w:bCs/>
+        </w:rPr>
+      </w:pPr>
+      <w:r>
+        <w:rPr>
+          <w:bCs/>
+        </w:rPr>
+        <w:t>Orange is TXD blue is RXD.</w:t>
+      </w:r>
+    </w:p>
+    <w:p>
+      <w:pPr>
+        <w:rPr>
+          <w:bCs/>
+        </w:rPr>
+      </w:pPr>
+      <w:r>
+        <w:rPr>
+          <w:bCs/>
+        </w:rPr>
+        <w:drawing>
+          <wp:inline distT="0" distB="0" distL="0" distR="0" wp14:anchorId="653C45F4" wp14:editId="3E92D7C9">
+            <wp:extent cx="5731510" cy="1602105"/>
+            <wp:effectExtent l="0" t="0" r="2540" b="0"/>
+            <wp:docPr id="372402126" name="Picture 1" descr="A graph of lines with different colors&#10;&#10;Description automatically generated with medium confidence"/>
+            <wp:cNvGraphicFramePr>
+              <a:graphicFrameLocks xmlns:a="http://schemas.openxmlformats.org/drawingml/2006/main" noChangeAspect="1"/>
+            </wp:cNvGraphicFramePr>
+            <a:graphic xmlns:a="http://schemas.openxmlformats.org/drawingml/2006/main">
+              <a:graphicData uri="http://schemas.openxmlformats.org/drawingml/2006/picture">
+                <pic:pic xmlns:pic="http://schemas.openxmlformats.org/drawingml/2006/picture">
+                  <pic:nvPicPr>
+                    <pic:cNvPr id="372402126" name="Picture 1" descr="A graph of lines with different colors&#10;&#10;Description automatically generated with medium confidence"/>
+                    <pic:cNvPicPr/>
+                  </pic:nvPicPr>
+                  <pic:blipFill>
+                    <a:blip r:embed="rId14"/>
+                    <a:stretch>
+                      <a:fillRect/>
+                    </a:stretch>
+                  </pic:blipFill>
+                  <pic:spPr>
+                    <a:xfrm>
+                      <a:off x="0" y="0"/>
+                      <a:ext cx="5731510" cy="1602105"/>
+                    </a:xfrm>
+                    <a:prstGeom prst="rect">
+                      <a:avLst/>
+                    </a:prstGeom>
+                  </pic:spPr>
+                </pic:pic>
+              </a:graphicData>
+            </a:graphic>
+          </wp:inline>
+        </w:drawing>
+      </w:r>
+    </w:p>
+    <w:p>
+      <w:pPr>
+        <w:rPr>
+          <w:bCs/>
+        </w:rPr>
+      </w:pPr>
+      <w:r>
+        <w:rPr>
+          <w:bCs/>
+        </w:rPr>
+        <w:t xml:space="preserve">RXD and TXD of Strelka connected to </w:t>
+      </w:r>
+      <w:proofErr w:type="spellStart"/>
+      <w:r>
+        <w:rPr>
+          <w:bCs/>
+        </w:rPr>
+        <w:t>CANable</w:t>
+      </w:r>
+      <w:proofErr w:type="spellEnd"/>
+      <w:r>
+        <w:rPr>
+          <w:bCs/>
+        </w:rPr>
+        <w:t xml:space="preserve"> device and working correctly:</w:t>
+      </w:r>
+    </w:p>
+    <w:p>
+      <w:pPr>
+        <w:rPr>
+          <w:bCs/>
+        </w:rPr>
+      </w:pPr>
+      <w:r>
+        <w:rPr>
+          <w:bCs/>
+        </w:rPr>
+        <w:t>Orange is TXD blue is RXD</w:t>
+      </w:r>
+      <w:r>
+        <w:rPr>
+          <w:bCs/>
+        </w:rPr>
+        <w:t>.</w:t>
+      </w:r>
+    </w:p>
+    <w:p>
+      <w:pPr>
+        <w:rPr>
+          <w:bCs/>
+        </w:rPr>
+      </w:pPr>
+      <w:r>
+        <w:rPr>
+          <w:bCs/>
+        </w:rPr>
+        <w:lastRenderedPageBreak/>
+        <w:drawing>
+          <wp:inline distT="0" distB="0" distL="0" distR="0" wp14:anchorId="0F032B3F" wp14:editId="7E19E527">
+            <wp:extent cx="5731510" cy="1749425"/>
+            <wp:effectExtent l="0" t="0" r="2540" b="3175"/>
+            <wp:docPr id="1888370151" name="Picture 1" descr="A screenshot of a computer&#10;&#10;Description automatically generated"/>
+            <wp:cNvGraphicFramePr>
+              <a:graphicFrameLocks xmlns:a="http://schemas.openxmlformats.org/drawingml/2006/main" noChangeAspect="1"/>
+            </wp:cNvGraphicFramePr>
+            <a:graphic xmlns:a="http://schemas.openxmlformats.org/drawingml/2006/main">
+              <a:graphicData uri="http://schemas.openxmlformats.org/drawingml/2006/picture">
+                <pic:pic xmlns:pic="http://schemas.openxmlformats.org/drawingml/2006/picture">
+                  <pic:nvPicPr>
+                    <pic:cNvPr id="1888370151" name="Picture 1" descr="A screenshot of a computer&#10;&#10;Description automatically generated"/>
+                    <pic:cNvPicPr/>
+                  </pic:nvPicPr>
+                  <pic:blipFill>
+                    <a:blip r:embed="rId15"/>
+                    <a:stretch>
+                      <a:fillRect/>
+                    </a:stretch>
+                  </pic:blipFill>
+                  <pic:spPr>
+                    <a:xfrm>
+                      <a:off x="0" y="0"/>
+                      <a:ext cx="5731510" cy="1749425"/>
+                    </a:xfrm>
+                    <a:prstGeom prst="rect">
+                      <a:avLst/>
+                    </a:prstGeom>
+                  </pic:spPr>
+                </pic:pic>
+              </a:graphicData>
+            </a:graphic>
+          </wp:inline>
+        </w:drawing>
+      </w:r>
+    </w:p>
+    <w:p>
+      <w:pPr>
+        <w:rPr>
+          <w:bCs/>
+        </w:rPr>
+      </w:pPr>
+      <w:r>
+        <w:rPr>
+          <w:bCs/>
+        </w:rPr>
+        <w:t>Strelka motor controller with nothing connected on the other side:</w:t>
+      </w:r>
+    </w:p>
+    <w:p>
+      <w:pPr>
+        <w:rPr>
+          <w:bCs/>
+        </w:rPr>
+      </w:pPr>
+      <w:r>
+        <w:rPr>
+          <w:bCs/>
+        </w:rPr>
+        <w:t>Orange is TXD blue is RXD.</w:t>
+      </w:r>
+      <w:r>
+        <w:rPr>
+          <w:bCs/>
+        </w:rPr>
+        <w:br/>
+      </w:r>
+      <w:r>
+        <w:rPr>
+          <w:bCs/>
+        </w:rPr>
+        <w:drawing>
+          <wp:inline distT="0" distB="0" distL="0" distR="0" wp14:anchorId="7D9E0B6F" wp14:editId="796765C2">
+            <wp:extent cx="5731510" cy="2522855"/>
+            <wp:effectExtent l="0" t="0" r="2540" b="0"/>
+            <wp:docPr id="1201303403" name="Picture 1"/>
+            <wp:cNvGraphicFramePr>
+              <a:graphicFrameLocks xmlns:a="http://schemas.openxmlformats.org/drawingml/2006/main" noChangeAspect="1"/>
+            </wp:cNvGraphicFramePr>
+            <a:graphic xmlns:a="http://schemas.openxmlformats.org/drawingml/2006/main">
+              <a:graphicData uri="http://schemas.openxmlformats.org/drawingml/2006/picture">
+                <pic:pic xmlns:pic="http://schemas.openxmlformats.org/drawingml/2006/picture">
+                  <pic:nvPicPr>
+                    <pic:cNvPr id="1201303403" name=""/>
+                    <pic:cNvPicPr/>
+                  </pic:nvPicPr>
+                  <pic:blipFill>
+                    <a:blip r:embed="rId16"/>
+                    <a:stretch>
+                      <a:fillRect/>
+                    </a:stretch>
+                  </pic:blipFill>
+                  <pic:spPr>
+                    <a:xfrm>
+                      <a:off x="0" y="0"/>
+                      <a:ext cx="5731510" cy="2522855"/>
+                    </a:xfrm>
+                    <a:prstGeom prst="rect">
+                      <a:avLst/>
+                    </a:prstGeom>
+                  </pic:spPr>
+                </pic:pic>
+              </a:graphicData>
+            </a:graphic>
+          </wp:inline>
+        </w:drawing>
+      </w:r>
+    </w:p>
+    <w:p>
+      <w:pPr>
+        <w:rPr>
+          <w:bCs/>
+        </w:rPr>
+      </w:pPr>
+      <w:proofErr w:type="spellStart"/>
+      <w:r>
+        <w:rPr>
+          <w:bCs/>
+        </w:rPr>
+        <w:t>Streka</w:t>
+      </w:r>
+      <w:proofErr w:type="spellEnd"/>
+      <w:r>
+        <w:rPr>
+          <w:bCs/>
+        </w:rPr>
+        <w:t xml:space="preserve"> motor controller with </w:t>
+      </w:r>
+      <w:proofErr w:type="spellStart"/>
+      <w:r>
+        <w:rPr>
+          <w:bCs/>
+        </w:rPr>
+        <w:t>CANable</w:t>
+      </w:r>
+      <w:proofErr w:type="spellEnd"/>
+      <w:r>
+        <w:rPr>
+          <w:bCs/>
+        </w:rPr>
+        <w:t xml:space="preserve"> connected:</w:t>
+      </w:r>
+    </w:p>
+    <w:p>
+      <w:pPr>
+        <w:rPr>
+          <w:bCs/>
+        </w:rPr>
+      </w:pPr>
+      <w:r>
+        <w:rPr>
+          <w:bCs/>
+        </w:rPr>
+        <w:t>Orange is TXD blue is RXD.</w:t>
+      </w:r>
+      <w:r>
+        <w:rPr>
+          <w:bCs/>
+        </w:rPr>
+        <w:br/>
+      </w:r>
+      <w:r>
+        <w:rPr>
+          <w:bCs/>
+        </w:rPr>
+        <w:drawing>
+          <wp:inline distT="0" distB="0" distL="0" distR="0" wp14:anchorId="70673237" wp14:editId="614CF697">
+            <wp:extent cx="5731510" cy="2295525"/>
+            <wp:effectExtent l="0" t="0" r="2540" b="9525"/>
+            <wp:docPr id="2018721364" name="Picture 1" descr="A screenshot of a graph&#10;&#10;Description automatically generated"/>
+            <wp:cNvGraphicFramePr>
+              <a:graphicFrameLocks xmlns:a="http://schemas.openxmlformats.org/drawingml/2006/main" noChangeAspect="1"/>
+            </wp:cNvGraphicFramePr>
+            <a:graphic xmlns:a="http://schemas.openxmlformats.org/drawingml/2006/main">
+              <a:graphicData uri="http://schemas.openxmlformats.org/drawingml/2006/picture">
+                <pic:pic xmlns:pic="http://schemas.openxmlformats.org/drawingml/2006/picture">
+                  <pic:nvPicPr>
+                    <pic:cNvPr id="2018721364" name="Picture 1" descr="A screenshot of a graph&#10;&#10;Description automatically generated"/>
+                    <pic:cNvPicPr/>
+                  </pic:nvPicPr>
+                  <pic:blipFill>
+                    <a:blip r:embed="rId17"/>
+                    <a:stretch>
+                      <a:fillRect/>
+                    </a:stretch>
+                  </pic:blipFill>
+                  <pic:spPr>
+                    <a:xfrm>
+                      <a:off x="0" y="0"/>
+                      <a:ext cx="5731510" cy="2295525"/>
+                    </a:xfrm>
+                    <a:prstGeom prst="rect">
+                      <a:avLst/>
+                    </a:prstGeom>
+                  </pic:spPr>
+                </pic:pic>
+              </a:graphicData>
+            </a:graphic>
+          </wp:inline>
+        </w:drawing>
+      </w:r>
+    </w:p>
+    <w:p>
+      <w:pPr>
+        <w:rPr>
+          <w:bCs/>
+        </w:rPr>
+      </w:pPr>
+      <w:r>
+        <w:rPr>
+          <w:bCs/>
+        </w:rPr>
+        <w:lastRenderedPageBreak/>
+        <w:t xml:space="preserve">Differential signals with motor controller connected to </w:t>
+      </w:r>
+      <w:proofErr w:type="spellStart"/>
+      <w:r>
+        <w:rPr>
+          <w:bCs/>
+        </w:rPr>
+        <w:t>CANable</w:t>
+      </w:r>
+      <w:proofErr w:type="spellEnd"/>
+      <w:r>
+        <w:rPr>
+          <w:bCs/>
+        </w:rPr>
+        <w:t>. Centre voltage is 2.5V</w:t>
+      </w:r>
+      <w:r>
+        <w:rPr>
+          <w:bCs/>
+        </w:rPr>
+        <w:t>:</w:t>
+      </w:r>
+      <w:r>
+        <w:rPr>
+          <w:bCs/>
+        </w:rPr>
+        <w:br/>
+      </w:r>
+      <w:r>
+        <w:rPr>
+          <w:bCs/>
+        </w:rPr>
+        <w:drawing>
+          <wp:inline distT="0" distB="0" distL="0" distR="0" wp14:anchorId="2DB20649" wp14:editId="7F3DE2AF">
+            <wp:extent cx="5731510" cy="1643380"/>
+            <wp:effectExtent l="0" t="0" r="2540" b="0"/>
+            <wp:docPr id="1921333232" name="Picture 1" descr="A screen shot of a graph&#10;&#10;Description automatically generated"/>
+            <wp:cNvGraphicFramePr>
+              <a:graphicFrameLocks xmlns:a="http://schemas.openxmlformats.org/drawingml/2006/main" noChangeAspect="1"/>
+            </wp:cNvGraphicFramePr>
+            <a:graphic xmlns:a="http://schemas.openxmlformats.org/drawingml/2006/main">
+              <a:graphicData uri="http://schemas.openxmlformats.org/drawingml/2006/picture">
+                <pic:pic xmlns:pic="http://schemas.openxmlformats.org/drawingml/2006/picture">
+                  <pic:nvPicPr>
+                    <pic:cNvPr id="1921333232" name="Picture 1" descr="A screen shot of a graph&#10;&#10;Description automatically generated"/>
+                    <pic:cNvPicPr/>
+                  </pic:nvPicPr>
+                  <pic:blipFill>
+                    <a:blip r:embed="rId18"/>
+                    <a:stretch>
+                      <a:fillRect/>
+                    </a:stretch>
+                  </pic:blipFill>
+                  <pic:spPr>
+                    <a:xfrm>
+                      <a:off x="0" y="0"/>
+                      <a:ext cx="5731510" cy="1643380"/>
+                    </a:xfrm>
+                    <a:prstGeom prst="rect">
+                      <a:avLst/>
+                    </a:prstGeom>
+                  </pic:spPr>
+                </pic:pic>
+              </a:graphicData>
+            </a:graphic>
+          </wp:inline>
+        </w:drawing>
+      </w:r>
+    </w:p>
+    <w:p>
+      <w:pPr>
+        <w:rPr>
+          <w:bCs/>
+        </w:rPr>
+      </w:pPr>
+      <w:r>
+        <w:rPr>
+          <w:bCs/>
+        </w:rPr>
+        <w:drawing>
+          <wp:inline distT="0" distB="0" distL="0" distR="0" wp14:anchorId="54B36CFD" wp14:editId="3894A18F">
+            <wp:extent cx="5731510" cy="1361440"/>
+            <wp:effectExtent l="0" t="0" r="2540" b="0"/>
+            <wp:docPr id="942326137" name="Picture 1" descr="A screen shot of a graph&#10;&#10;Description automatically generated"/>
+            <wp:cNvGraphicFramePr>
+              <a:graphicFrameLocks xmlns:a="http://schemas.openxmlformats.org/drawingml/2006/main" noChangeAspect="1"/>
+            </wp:cNvGraphicFramePr>
+            <a:graphic xmlns:a="http://schemas.openxmlformats.org/drawingml/2006/main">
+              <a:graphicData uri="http://schemas.openxmlformats.org/drawingml/2006/picture">
+                <pic:pic xmlns:pic="http://schemas.openxmlformats.org/drawingml/2006/picture">
+                  <pic:nvPicPr>
+                    <pic:cNvPr id="942326137" name="Picture 1" descr="A screen shot of a graph&#10;&#10;Description automatically generated"/>
+                    <pic:cNvPicPr/>
+                  </pic:nvPicPr>
+                  <pic:blipFill>
+                    <a:blip r:embed="rId19"/>
+                    <a:stretch>
+                      <a:fillRect/>
+                    </a:stretch>
+                  </pic:blipFill>
+                  <pic:spPr>
+                    <a:xfrm>
+                      <a:off x="0" y="0"/>
+                      <a:ext cx="5731510" cy="1361440"/>
+                    </a:xfrm>
+                    <a:prstGeom prst="rect">
+                      <a:avLst/>
+                    </a:prstGeom>
+                  </pic:spPr>
+                </pic:pic>
+              </a:graphicData>
+            </a:graphic>
+          </wp:inline>
+        </w:drawing>
+      </w:r>
+    </w:p>
+    <w:p>
+      <w:pPr>
+        <w:rPr>
+          <w:bCs/>
+        </w:rPr>
+      </w:pPr>
+      <w:r>
+        <w:rPr>
+          <w:bCs/>
+        </w:rPr>
+        <w:t xml:space="preserve">Strelka connected to </w:t>
+      </w:r>
+      <w:proofErr w:type="spellStart"/>
+      <w:r>
+        <w:rPr>
+          <w:bCs/>
+        </w:rPr>
+        <w:t>CANable</w:t>
+      </w:r>
+      <w:proofErr w:type="spellEnd"/>
+      <w:r>
+        <w:rPr>
+          <w:bCs/>
+        </w:rPr>
+        <w:t>. Centre voltage is 2.5V</w:t>
+      </w:r>
+      <w:r>
+        <w:rPr>
+          <w:bCs/>
+        </w:rPr>
+        <w:t>:</w:t>
+      </w:r>
+      <w:r>
+        <w:rPr>
+          <w:bCs/>
+        </w:rPr>
+        <w:br/>
+      </w:r>
+      <w:r>
+        <w:rPr>
+          <w:bCs/>
+        </w:rPr>
+        <w:drawing>
+          <wp:inline distT="0" distB="0" distL="0" distR="0" wp14:anchorId="681A3C0E" wp14:editId="2020B0E8">
+            <wp:extent cx="5731510" cy="1933575"/>
+            <wp:effectExtent l="0" t="0" r="2540" b="9525"/>
+            <wp:docPr id="1024083837" name="Picture 1" descr="A screen shot of a graph&#10;&#10;Description automatically generated"/>
+            <wp:cNvGraphicFramePr>
+              <a:graphicFrameLocks xmlns:a="http://schemas.openxmlformats.org/drawingml/2006/main" noChangeAspect="1"/>
+            </wp:cNvGraphicFramePr>
+            <a:graphic xmlns:a="http://schemas.openxmlformats.org/drawingml/2006/main">
+              <a:graphicData uri="http://schemas.openxmlformats.org/drawingml/2006/picture">
+                <pic:pic xmlns:pic="http://schemas.openxmlformats.org/drawingml/2006/picture">
+                  <pic:nvPicPr>
+                    <pic:cNvPr id="1024083837" name="Picture 1" descr="A screen shot of a graph&#10;&#10;Description automatically generated"/>
+                    <pic:cNvPicPr/>
+                  </pic:nvPicPr>
+                  <pic:blipFill>
+                    <a:blip r:embed="rId20"/>
+                    <a:stretch>
+                      <a:fillRect/>
+                    </a:stretch>
+                  </pic:blipFill>
+                  <pic:spPr>
+                    <a:xfrm>
+                      <a:off x="0" y="0"/>
+                      <a:ext cx="5731510" cy="1933575"/>
+                    </a:xfrm>
+                    <a:prstGeom prst="rect">
+                      <a:avLst/>
+                    </a:prstGeom>
+                  </pic:spPr>
+                </pic:pic>
+              </a:graphicData>
+            </a:graphic>
+          </wp:inline>
+        </w:drawing>
+      </w:r>
+    </w:p>
+    <w:p>
+      <w:pPr>
+        <w:rPr>
+          <w:bCs/>
+        </w:rPr>
+      </w:pPr>
+      <w:r>
+        <w:rPr>
+          <w:bCs/>
+        </w:rPr>
+        <w:t>The cause of the ringing on the CAN lines could be due to no capacitor. This is the Strelka schematic:</w:t>
+      </w:r>
+    </w:p>
+    <w:p>
+      <w:pPr>
+        <w:rPr>
+          <w:bCs/>
+        </w:rPr>
+      </w:pPr>
+      <w:r>
+        <w:rPr>
+          <w:bCs/>
+        </w:rPr>
+        <w:drawing>
+          <wp:inline distT="0" distB="0" distL="0" distR="0" wp14:anchorId="2278A6C2" wp14:editId="21011883">
+            <wp:extent cx="5731510" cy="2268220"/>
+            <wp:effectExtent l="0" t="0" r="2540" b="0"/>
+            <wp:docPr id="556470836" name="Picture 1" descr="A computer screen shot of a diagram&#10;&#10;Description automatically generated"/>
+            <wp:cNvGraphicFramePr>
+              <a:graphicFrameLocks xmlns:a="http://schemas.openxmlformats.org/drawingml/2006/main" noChangeAspect="1"/>
+            </wp:cNvGraphicFramePr>
+            <a:graphic xmlns:a="http://schemas.openxmlformats.org/drawingml/2006/main">
+              <a:graphicData uri="http://schemas.openxmlformats.org/drawingml/2006/picture">
+                <pic:pic xmlns:pic="http://schemas.openxmlformats.org/drawingml/2006/picture">
+                  <pic:nvPicPr>
+                    <pic:cNvPr id="556470836" name="Picture 1" descr="A computer screen shot of a diagram&#10;&#10;Description automatically generated"/>
+                    <pic:cNvPicPr/>
+                  </pic:nvPicPr>
+                  <pic:blipFill>
+                    <a:blip r:embed="rId21"/>
+                    <a:stretch>
+                      <a:fillRect/>
+                    </a:stretch>
+                  </pic:blipFill>
+                  <pic:spPr>
+                    <a:xfrm>
+                      <a:off x="0" y="0"/>
+                      <a:ext cx="5731510" cy="2268220"/>
+                    </a:xfrm>
+                    <a:prstGeom prst="rect">
+                      <a:avLst/>
+                    </a:prstGeom>
+                  </pic:spPr>
+                </pic:pic>
+              </a:graphicData>
+            </a:graphic>
+          </wp:inline>
+        </w:drawing>
+      </w:r>
+    </w:p>
+    <w:p>
+      <w:pPr>
+        <w:rPr>
+          <w:bCs/>
+        </w:rPr>
+      </w:pPr>
+      <w:r>
+        <w:rPr>
+          <w:bCs/>
+        </w:rPr>
+        <w:t>This is the motor controller schematic:</w:t>
+      </w:r>
+    </w:p>
+    <w:p>
+      <w:pPr>
+        <w:rPr>
+          <w:bCs/>
+        </w:rPr>
+      </w:pPr>
+      <w:r>
+        <w:rPr>
+          <w:bCs/>
+        </w:rPr>
+        <w:lastRenderedPageBreak/>
+        <w:drawing>
+          <wp:inline distT="0" distB="0" distL="0" distR="0" wp14:anchorId="6EE82050" wp14:editId="58CB2FAE">
+            <wp:extent cx="5731510" cy="2449830"/>
+            <wp:effectExtent l="0" t="0" r="2540" b="7620"/>
+            <wp:docPr id="1489855373" name="Picture 1" descr="A diagram of a circuit&#10;&#10;Description automatically generated"/>
+            <wp:cNvGraphicFramePr>
+              <a:graphicFrameLocks xmlns:a="http://schemas.openxmlformats.org/drawingml/2006/main" noChangeAspect="1"/>
+            </wp:cNvGraphicFramePr>
+            <a:graphic xmlns:a="http://schemas.openxmlformats.org/drawingml/2006/main">
+              <a:graphicData uri="http://schemas.openxmlformats.org/drawingml/2006/picture">
+                <pic:pic xmlns:pic="http://schemas.openxmlformats.org/drawingml/2006/picture">
+                  <pic:nvPicPr>
+                    <pic:cNvPr id="1489855373" name="Picture 1" descr="A diagram of a circuit&#10;&#10;Description automatically generated"/>
+                    <pic:cNvPicPr/>
+                  </pic:nvPicPr>
+                  <pic:blipFill>
+                    <a:blip r:embed="rId22"/>
+                    <a:stretch>
+                      <a:fillRect/>
+                    </a:stretch>
+                  </pic:blipFill>
+                  <pic:spPr>
+                    <a:xfrm>
+                      <a:off x="0" y="0"/>
+                      <a:ext cx="5731510" cy="2449830"/>
+                    </a:xfrm>
+                    <a:prstGeom prst="rect">
+                      <a:avLst/>
+                    </a:prstGeom>
+                  </pic:spPr>
+                </pic:pic>
+              </a:graphicData>
+            </a:graphic>
+          </wp:inline>
+        </w:drawing>
       </w:r>
     </w:p>
     <w:sectPr>

</xml_diff>

<commit_message>
Added can testing notes
</commit_message>
<xml_diff>
--- a/docs/Strelka CAN Testing Notes.docx
+++ b/docs/Strelka CAN Testing Notes.docx
@@ -37,21 +37,7 @@
         <w:rPr>
           <w:bCs/>
         </w:rPr>
-        <w:t xml:space="preserve">It appears that Strelka V2 is transmitting CAN messages correctly. It should be noted however that they ONLY work when 5v is connected. They do not work at all if only the </w:t>
-      </w:r>
-      <w:proofErr w:type="spellStart"/>
-      <w:r>
-        <w:rPr>
-          <w:bCs/>
-        </w:rPr>
-        <w:t>STLink</w:t>
-      </w:r>
-      <w:proofErr w:type="spellEnd"/>
-      <w:r>
-        <w:rPr>
-          <w:bCs/>
-        </w:rPr>
-        <w:t xml:space="preserve"> is connected, this is because the 5v bus is not powered.</w:t>
+        <w:t>It appears that Strelka V2 is transmitting CAN messages correctly. It should be noted however that they ONLY work when 5v is connected. They do not work at all if only the STLink is connected, this is because the 5v bus is not powered.</w:t>
       </w:r>
     </w:p>
     <w:p>
@@ -410,49 +396,7 @@
         <w:rPr>
           <w:bCs/>
         </w:rPr>
-        <w:t xml:space="preserve">Strelka works in loopback mode. The transmitter can transmit from the </w:t>
-      </w:r>
-      <w:proofErr w:type="spellStart"/>
-      <w:r>
-        <w:rPr>
-          <w:bCs/>
-        </w:rPr>
-        <w:t>tx</w:t>
-      </w:r>
-      <w:proofErr w:type="spellEnd"/>
-      <w:r>
-        <w:rPr>
-          <w:bCs/>
-        </w:rPr>
-        <w:t xml:space="preserve"> </w:t>
-      </w:r>
-      <w:proofErr w:type="spellStart"/>
-      <w:r>
-        <w:rPr>
-          <w:bCs/>
-        </w:rPr>
-        <w:t>fifo</w:t>
-      </w:r>
-      <w:proofErr w:type="spellEnd"/>
-      <w:r>
-        <w:rPr>
-          <w:bCs/>
-        </w:rPr>
-        <w:t xml:space="preserve"> without errors and the </w:t>
-      </w:r>
-      <w:proofErr w:type="spellStart"/>
-      <w:r>
-        <w:rPr>
-          <w:bCs/>
-        </w:rPr>
-        <w:t>rx</w:t>
-      </w:r>
-      <w:proofErr w:type="spellEnd"/>
-      <w:r>
-        <w:rPr>
-          <w:bCs/>
-        </w:rPr>
-        <w:t xml:space="preserve"> callback occurs straight after. </w:t>
+        <w:t xml:space="preserve">Strelka works in loopback mode. The transmitter can transmit from the tx fifo without errors and the rx callback occurs straight after. </w:t>
       </w:r>
     </w:p>
     <w:p>
@@ -472,142 +416,112 @@
         <w:rPr>
           <w:b/>
         </w:rPr>
-        <w:t xml:space="preserve">Testing with </w:t>
-      </w:r>
-      <w:proofErr w:type="spellStart"/>
-      <w:r>
+        <w:t>Testing with CANable transceiver:</w:t>
+      </w:r>
+    </w:p>
+    <w:p>
+      <w:pPr>
+        <w:rPr>
+          <w:bCs/>
+        </w:rPr>
+      </w:pPr>
+      <w:r>
+        <w:rPr>
+          <w:bCs/>
+        </w:rPr>
+        <w:t xml:space="preserve">Testing with the CANable transceiver showed that the CAN bus on Strelka is working correctly. I learned that for the filter configuration, setting </w:t>
+      </w:r>
+      <w:r>
+        <w:rPr>
+          <w:bCs/>
+        </w:rPr>
+        <w:t>sFilterConfig.FilterType</w:t>
+      </w:r>
+      <w:r>
+        <w:rPr>
+          <w:bCs/>
+        </w:rPr>
+        <w:t xml:space="preserve"> to </w:t>
+      </w:r>
+      <w:r>
+        <w:rPr>
+          <w:bCs/>
+        </w:rPr>
+        <w:t>FDCAN_FILTER_RANGE</w:t>
+      </w:r>
+      <w:r>
+        <w:rPr>
+          <w:bCs/>
+        </w:rPr>
+        <w:t xml:space="preserve"> means that the filter will accept all incoming packets addressed between </w:t>
+      </w:r>
+      <w:r>
+        <w:rPr>
+          <w:bCs/>
+        </w:rPr>
+        <w:t>sFilterConfig.FilterID1</w:t>
+      </w:r>
+      <w:r>
+        <w:rPr>
+          <w:bCs/>
+        </w:rPr>
+        <w:t xml:space="preserve">and </w:t>
+      </w:r>
+      <w:r>
+        <w:rPr>
+          <w:bCs/>
+        </w:rPr>
+        <w:t>sFilterConfig.FilterID</w:t>
+      </w:r>
+      <w:r>
+        <w:rPr>
+          <w:bCs/>
+        </w:rPr>
+        <w:t xml:space="preserve">2. </w:t>
+      </w:r>
+    </w:p>
+    <w:p>
+      <w:pPr>
+        <w:rPr>
+          <w:bCs/>
+        </w:rPr>
+      </w:pPr>
+      <w:r>
+        <w:rPr>
+          <w:bCs/>
+        </w:rPr>
+        <w:t xml:space="preserve">Likewise, the </w:t>
+      </w:r>
+      <w:r>
+        <w:rPr>
+          <w:bCs/>
+        </w:rPr>
+        <w:t>TxHeader1.Identifier</w:t>
+      </w:r>
+      <w:r>
+        <w:rPr>
+          <w:bCs/>
+        </w:rPr>
+        <w:t xml:space="preserve"> field defines the address of the transmitting device. </w:t>
+      </w:r>
+    </w:p>
+    <w:p>
+      <w:pPr>
+        <w:rPr>
+          <w:bCs/>
+        </w:rPr>
+      </w:pPr>
+    </w:p>
+    <w:p>
+      <w:pPr>
         <w:rPr>
           <w:b/>
         </w:rPr>
-        <w:t>CANable</w:t>
-      </w:r>
-      <w:proofErr w:type="spellEnd"/>
+      </w:pPr>
       <w:r>
         <w:rPr>
           <w:b/>
         </w:rPr>
-        <w:t xml:space="preserve"> transceiver:</w:t>
-      </w:r>
-    </w:p>
-    <w:p>
-      <w:pPr>
-        <w:rPr>
-          <w:bCs/>
-        </w:rPr>
-      </w:pPr>
-      <w:r>
-        <w:rPr>
-          <w:bCs/>
-        </w:rPr>
-        <w:t xml:space="preserve">Testing with the </w:t>
-      </w:r>
-      <w:proofErr w:type="spellStart"/>
-      <w:r>
-        <w:rPr>
-          <w:bCs/>
-        </w:rPr>
-        <w:t>CANable</w:t>
-      </w:r>
-      <w:proofErr w:type="spellEnd"/>
-      <w:r>
-        <w:rPr>
-          <w:bCs/>
-        </w:rPr>
-        <w:t xml:space="preserve"> transceiver showed that the CAN bus on Strelka is working correctly. I learned that for the filter configuration, setting </w:t>
-      </w:r>
-      <w:proofErr w:type="spellStart"/>
-      <w:r>
-        <w:rPr>
-          <w:bCs/>
-        </w:rPr>
-        <w:t>sFilterConfig.FilterType</w:t>
-      </w:r>
-      <w:proofErr w:type="spellEnd"/>
-      <w:r>
-        <w:rPr>
-          <w:bCs/>
-        </w:rPr>
-        <w:t xml:space="preserve"> to </w:t>
-      </w:r>
-      <w:r>
-        <w:rPr>
-          <w:bCs/>
-        </w:rPr>
-        <w:t>FDCAN_FILTER_RANGE</w:t>
-      </w:r>
-      <w:r>
-        <w:rPr>
-          <w:bCs/>
-        </w:rPr>
-        <w:t xml:space="preserve"> means that the filter will accept all incoming packets addressed between </w:t>
-      </w:r>
-      <w:r>
-        <w:rPr>
-          <w:bCs/>
-        </w:rPr>
-        <w:t>sFilterConfig.FilterID1</w:t>
-      </w:r>
-      <w:r>
-        <w:rPr>
-          <w:bCs/>
-        </w:rPr>
-        <w:t xml:space="preserve">and </w:t>
-      </w:r>
-      <w:r>
-        <w:rPr>
-          <w:bCs/>
-        </w:rPr>
-        <w:t>sFilterConfig.FilterID</w:t>
-      </w:r>
-      <w:r>
-        <w:rPr>
-          <w:bCs/>
-        </w:rPr>
-        <w:t xml:space="preserve">2. </w:t>
-      </w:r>
-    </w:p>
-    <w:p>
-      <w:pPr>
-        <w:rPr>
-          <w:bCs/>
-        </w:rPr>
-      </w:pPr>
-      <w:r>
-        <w:rPr>
-          <w:bCs/>
-        </w:rPr>
-        <w:t xml:space="preserve">Likewise, the </w:t>
-      </w:r>
-      <w:r>
-        <w:rPr>
-          <w:bCs/>
-        </w:rPr>
-        <w:t>TxHeader1.Identifier</w:t>
-      </w:r>
-      <w:r>
-        <w:rPr>
-          <w:bCs/>
-        </w:rPr>
-        <w:t xml:space="preserve"> field defines the address of the transmitting device. </w:t>
-      </w:r>
-    </w:p>
-    <w:p>
-      <w:pPr>
-        <w:rPr>
-          <w:bCs/>
-        </w:rPr>
-      </w:pPr>
-    </w:p>
-    <w:p>
-      <w:pPr>
-        <w:rPr>
-          <w:b/>
-        </w:rPr>
-      </w:pPr>
-      <w:r>
-        <w:rPr>
-          <w:b/>
-        </w:rPr>
         <w:t>Strelka Motor Controller:</w:t>
       </w:r>
     </w:p>
@@ -623,14 +537,12 @@
         </w:rPr>
         <w:t xml:space="preserve">With a scope on the TXD line, the voltage sits constant at 3.3V and does not change at all. No packets seem to be transmitted. On Strelka, both the TXD and RXD lines periodically transmit data. What is super odd is that data is received on Strelka as if it were being transmitted from the motor controller. </w:t>
       </w:r>
-      <w:proofErr w:type="spellStart"/>
-      <w:r>
-        <w:rPr>
-          <w:bCs/>
-        </w:rPr>
-        <w:t>Im</w:t>
-      </w:r>
-      <w:proofErr w:type="spellEnd"/>
+      <w:r>
+        <w:rPr>
+          <w:bCs/>
+        </w:rPr>
+        <w:t>I’m</w:t>
+      </w:r>
       <w:r>
         <w:rPr>
           <w:bCs/>
@@ -647,6 +559,7 @@
       <w:r>
         <w:rPr>
           <w:bCs/>
+          <w:noProof/>
         </w:rPr>
         <w:lastRenderedPageBreak/>
         <w:drawing>
@@ -726,6 +639,7 @@
       <w:r>
         <w:rPr>
           <w:bCs/>
+          <w:noProof/>
         </w:rPr>
         <w:drawing>
           <wp:inline distT="0" distB="0" distL="0" distR="0" wp14:anchorId="70CD1E51" wp14:editId="6B7AA7AA">
@@ -805,6 +719,7 @@
       <w:r>
         <w:rPr>
           <w:bCs/>
+          <w:noProof/>
         </w:rPr>
         <w:drawing>
           <wp:inline distT="0" distB="0" distL="0" distR="0" wp14:anchorId="339408CD" wp14:editId="6C4EC865">
@@ -865,6 +780,7 @@
       <w:r>
         <w:rPr>
           <w:bCs/>
+          <w:noProof/>
         </w:rPr>
         <w:lastRenderedPageBreak/>
         <w:drawing>
@@ -926,6 +842,7 @@
       <w:r>
         <w:rPr>
           <w:bCs/>
+          <w:noProof/>
         </w:rPr>
         <w:drawing>
           <wp:inline distT="0" distB="0" distL="0" distR="0" wp14:anchorId="1F9EE030" wp14:editId="390D6A69">
@@ -1031,6 +948,7 @@
       <w:r>
         <w:rPr>
           <w:bCs/>
+          <w:noProof/>
         </w:rPr>
         <w:drawing>
           <wp:inline distT="0" distB="0" distL="0" distR="0" wp14:anchorId="653C45F4" wp14:editId="3E92D7C9">
@@ -1079,51 +997,32 @@
         <w:rPr>
           <w:bCs/>
         </w:rPr>
-        <w:t xml:space="preserve">RXD and TXD of Strelka connected to </w:t>
-      </w:r>
-      <w:proofErr w:type="spellStart"/>
-      <w:r>
-        <w:rPr>
-          <w:bCs/>
-        </w:rPr>
-        <w:t>CANable</w:t>
-      </w:r>
-      <w:proofErr w:type="spellEnd"/>
-      <w:r>
-        <w:rPr>
-          <w:bCs/>
-        </w:rPr>
-        <w:t xml:space="preserve"> device and working correctly:</w:t>
-      </w:r>
-    </w:p>
-    <w:p>
-      <w:pPr>
-        <w:rPr>
-          <w:bCs/>
-        </w:rPr>
-      </w:pPr>
-      <w:r>
-        <w:rPr>
-          <w:bCs/>
-        </w:rPr>
-        <w:t>Orange is TXD blue is RXD</w:t>
-      </w:r>
-      <w:r>
-        <w:rPr>
-          <w:bCs/>
-        </w:rPr>
-        <w:t>.</w:t>
-      </w:r>
-    </w:p>
-    <w:p>
-      <w:pPr>
-        <w:rPr>
-          <w:bCs/>
-        </w:rPr>
-      </w:pPr>
-      <w:r>
-        <w:rPr>
-          <w:bCs/>
+        <w:t>RXD and TXD of Strelka connected to CANable device and working correctly:</w:t>
+      </w:r>
+    </w:p>
+    <w:p>
+      <w:pPr>
+        <w:rPr>
+          <w:bCs/>
+        </w:rPr>
+      </w:pPr>
+      <w:r>
+        <w:rPr>
+          <w:bCs/>
+        </w:rPr>
+        <w:t>Orange is TXD blue is RXD.</w:t>
+      </w:r>
+    </w:p>
+    <w:p>
+      <w:pPr>
+        <w:rPr>
+          <w:bCs/>
+        </w:rPr>
+      </w:pPr>
+      <w:r>
+        <w:rPr>
+          <w:bCs/>
+          <w:noProof/>
         </w:rPr>
         <w:lastRenderedPageBreak/>
         <w:drawing>
@@ -1197,6 +1096,7 @@
       <w:r>
         <w:rPr>
           <w:bCs/>
+          <w:noProof/>
         </w:rPr>
         <w:drawing>
           <wp:inline distT="0" distB="0" distL="0" distR="0" wp14:anchorId="7D9E0B6F" wp14:editId="796765C2">
@@ -1241,33 +1141,11 @@
           <w:bCs/>
         </w:rPr>
       </w:pPr>
-      <w:proofErr w:type="spellStart"/>
-      <w:r>
-        <w:rPr>
-          <w:bCs/>
-        </w:rPr>
-        <w:t>Streka</w:t>
-      </w:r>
-      <w:proofErr w:type="spellEnd"/>
-      <w:r>
-        <w:rPr>
-          <w:bCs/>
-        </w:rPr>
-        <w:t xml:space="preserve"> motor controller with </w:t>
-      </w:r>
-      <w:proofErr w:type="spellStart"/>
-      <w:r>
-        <w:rPr>
-          <w:bCs/>
-        </w:rPr>
-        <w:t>CANable</w:t>
-      </w:r>
-      <w:proofErr w:type="spellEnd"/>
-      <w:r>
-        <w:rPr>
-          <w:bCs/>
-        </w:rPr>
-        <w:t xml:space="preserve"> connected:</w:t>
+      <w:r>
+        <w:rPr>
+          <w:bCs/>
+        </w:rPr>
+        <w:t>Streka motor controller with CANable connected:</w:t>
       </w:r>
     </w:p>
     <w:p>
@@ -1291,6 +1169,7 @@
       <w:r>
         <w:rPr>
           <w:bCs/>
+          <w:noProof/>
         </w:rPr>
         <w:drawing>
           <wp:inline distT="0" distB="0" distL="0" distR="0" wp14:anchorId="70673237" wp14:editId="614CF697">
@@ -1340,16 +1219,8 @@
           <w:bCs/>
         </w:rPr>
         <w:lastRenderedPageBreak/>
-        <w:t xml:space="preserve">Differential signals with motor controller connected to </w:t>
-      </w:r>
-      <w:proofErr w:type="spellStart"/>
-      <w:r>
-        <w:rPr>
-          <w:bCs/>
-        </w:rPr>
-        <w:t>CANable</w:t>
-      </w:r>
-      <w:proofErr w:type="spellEnd"/>
+        <w:t>Differential signals with motor controller connected to CANable</w:t>
+      </w:r>
       <w:r>
         <w:rPr>
           <w:bCs/>
@@ -1371,6 +1242,7 @@
       <w:r>
         <w:rPr>
           <w:bCs/>
+          <w:noProof/>
         </w:rPr>
         <w:drawing>
           <wp:inline distT="0" distB="0" distL="0" distR="0" wp14:anchorId="2DB20649" wp14:editId="7F3DE2AF">
@@ -1418,6 +1290,7 @@
       <w:r>
         <w:rPr>
           <w:bCs/>
+          <w:noProof/>
         </w:rPr>
         <w:drawing>
           <wp:inline distT="0" distB="0" distL="0" distR="0" wp14:anchorId="54B36CFD" wp14:editId="3894A18F">
@@ -1466,16 +1339,8 @@
         <w:rPr>
           <w:bCs/>
         </w:rPr>
-        <w:t xml:space="preserve">Strelka connected to </w:t>
-      </w:r>
-      <w:proofErr w:type="spellStart"/>
-      <w:r>
-        <w:rPr>
-          <w:bCs/>
-        </w:rPr>
-        <w:t>CANable</w:t>
-      </w:r>
-      <w:proofErr w:type="spellEnd"/>
+        <w:t>Strelka connected to CANable</w:t>
+      </w:r>
       <w:r>
         <w:rPr>
           <w:bCs/>
@@ -1497,6 +1362,7 @@
       <w:r>
         <w:rPr>
           <w:bCs/>
+          <w:noProof/>
         </w:rPr>
         <w:drawing>
           <wp:inline distT="0" distB="0" distL="0" distR="0" wp14:anchorId="681A3C0E" wp14:editId="2020B0E8">
@@ -1557,6 +1423,7 @@
       <w:r>
         <w:rPr>
           <w:bCs/>
+          <w:noProof/>
         </w:rPr>
         <w:drawing>
           <wp:inline distT="0" distB="0" distL="0" distR="0" wp14:anchorId="2278A6C2" wp14:editId="21011883">
@@ -1617,6 +1484,7 @@
       <w:r>
         <w:rPr>
           <w:bCs/>
+          <w:noProof/>
         </w:rPr>
         <w:lastRenderedPageBreak/>
         <w:drawing>
@@ -1654,6 +1522,844 @@
             </a:graphic>
           </wp:inline>
         </w:drawing>
+      </w:r>
+    </w:p>
+    <w:p>
+      <w:pPr>
+        <w:rPr>
+          <w:bCs/>
+        </w:rPr>
+      </w:pPr>
+    </w:p>
+    <w:p>
+      <w:pPr>
+        <w:rPr>
+          <w:b/>
+        </w:rPr>
+      </w:pPr>
+      <w:r>
+        <w:rPr>
+          <w:b/>
+        </w:rPr>
+        <w:t>Reading CAN messages from Motor Controller using logic analyser:</w:t>
+      </w:r>
+    </w:p>
+    <w:p>
+      <w:pPr>
+        <w:rPr>
+          <w:bCs/>
+        </w:rPr>
+      </w:pPr>
+      <w:r>
+        <w:rPr>
+          <w:bCs/>
+        </w:rPr>
+        <w:t>This is the format of the sent data:</w:t>
+      </w:r>
+      <w:r>
+        <w:rPr>
+          <w:bCs/>
+        </w:rPr>
+        <w:br/>
+      </w:r>
+      <w:r>
+        <w:rPr>
+          <w:bCs/>
+        </w:rPr>
+        <w:drawing>
+          <wp:inline distT="0" distB="0" distL="0" distR="0" wp14:anchorId="4F2B7FE0" wp14:editId="52D5A4C5">
+            <wp:extent cx="2543530" cy="1448002"/>
+            <wp:effectExtent l="0" t="0" r="9525" b="0"/>
+            <wp:docPr id="93863698" name="Picture 1" descr="A screen shot of a computer program&#10;&#10;Description automatically generated"/>
+            <wp:cNvGraphicFramePr>
+              <a:graphicFrameLocks xmlns:a="http://schemas.openxmlformats.org/drawingml/2006/main" noChangeAspect="1"/>
+            </wp:cNvGraphicFramePr>
+            <a:graphic xmlns:a="http://schemas.openxmlformats.org/drawingml/2006/main">
+              <a:graphicData uri="http://schemas.openxmlformats.org/drawingml/2006/picture">
+                <pic:pic xmlns:pic="http://schemas.openxmlformats.org/drawingml/2006/picture">
+                  <pic:nvPicPr>
+                    <pic:cNvPr id="93863698" name="Picture 1" descr="A screen shot of a computer program&#10;&#10;Description automatically generated"/>
+                    <pic:cNvPicPr/>
+                  </pic:nvPicPr>
+                  <pic:blipFill>
+                    <a:blip r:embed="rId23"/>
+                    <a:stretch>
+                      <a:fillRect/>
+                    </a:stretch>
+                  </pic:blipFill>
+                  <pic:spPr>
+                    <a:xfrm>
+                      <a:off x="0" y="0"/>
+                      <a:ext cx="2543530" cy="1448002"/>
+                    </a:xfrm>
+                    <a:prstGeom prst="rect">
+                      <a:avLst/>
+                    </a:prstGeom>
+                  </pic:spPr>
+                </pic:pic>
+              </a:graphicData>
+            </a:graphic>
+          </wp:inline>
+        </w:drawing>
+      </w:r>
+    </w:p>
+    <w:p>
+      <w:pPr>
+        <w:rPr>
+          <w:bCs/>
+        </w:rPr>
+      </w:pPr>
+      <w:r>
+        <w:rPr>
+          <w:bCs/>
+        </w:rPr>
+        <w:t>This is what the logic analyser read:</w:t>
+      </w:r>
+    </w:p>
+    <w:p>
+      <w:pPr>
+        <w:rPr>
+          <w:bCs/>
+          <w:i/>
+          <w:iCs/>
+        </w:rPr>
+      </w:pPr>
+      <w:r>
+        <w:rPr>
+          <w:bCs/>
+          <w:i/>
+          <w:iCs/>
+        </w:rPr>
+        <w:t>Motor controller:</w:t>
+      </w:r>
+    </w:p>
+    <w:p>
+      <w:pPr>
+        <w:rPr>
+          <w:bCs/>
+        </w:rPr>
+      </w:pPr>
+      <w:r>
+        <w:rPr>
+          <w:bCs/>
+        </w:rPr>
+        <w:drawing>
+          <wp:inline distT="0" distB="0" distL="0" distR="0" wp14:anchorId="052F5ADF" wp14:editId="6145CD86">
+            <wp:extent cx="5731510" cy="527050"/>
+            <wp:effectExtent l="0" t="0" r="2540" b="6350"/>
+            <wp:docPr id="1831069675" name="Picture 1"/>
+            <wp:cNvGraphicFramePr>
+              <a:graphicFrameLocks xmlns:a="http://schemas.openxmlformats.org/drawingml/2006/main" noChangeAspect="1"/>
+            </wp:cNvGraphicFramePr>
+            <a:graphic xmlns:a="http://schemas.openxmlformats.org/drawingml/2006/main">
+              <a:graphicData uri="http://schemas.openxmlformats.org/drawingml/2006/picture">
+                <pic:pic xmlns:pic="http://schemas.openxmlformats.org/drawingml/2006/picture">
+                  <pic:nvPicPr>
+                    <pic:cNvPr id="1831069675" name=""/>
+                    <pic:cNvPicPr/>
+                  </pic:nvPicPr>
+                  <pic:blipFill>
+                    <a:blip r:embed="rId24"/>
+                    <a:stretch>
+                      <a:fillRect/>
+                    </a:stretch>
+                  </pic:blipFill>
+                  <pic:spPr>
+                    <a:xfrm>
+                      <a:off x="0" y="0"/>
+                      <a:ext cx="5731510" cy="527050"/>
+                    </a:xfrm>
+                    <a:prstGeom prst="rect">
+                      <a:avLst/>
+                    </a:prstGeom>
+                  </pic:spPr>
+                </pic:pic>
+              </a:graphicData>
+            </a:graphic>
+          </wp:inline>
+        </w:drawing>
+      </w:r>
+    </w:p>
+    <w:p>
+      <w:pPr>
+        <w:rPr>
+          <w:bCs/>
+        </w:rPr>
+      </w:pPr>
+      <w:r>
+        <w:rPr>
+          <w:bCs/>
+        </w:rPr>
+        <w:t>This shows correct ID, DLC, byte 0 and byte 1.</w:t>
+      </w:r>
+    </w:p>
+    <w:p>
+      <w:pPr>
+        <w:rPr>
+          <w:bCs/>
+        </w:rPr>
+      </w:pPr>
+      <w:r>
+        <w:rPr>
+          <w:bCs/>
+        </w:rPr>
+        <w:t xml:space="preserve">*Note, the signal edges are a bit flatter than Strelka’s. I tried shorting the RS pin and it appeared to steepen the edges dramatically. </w:t>
+      </w:r>
+      <w:r>
+        <w:rPr>
+          <w:bCs/>
+          <w:i/>
+          <w:iCs/>
+        </w:rPr>
+        <w:t xml:space="preserve">This didn’t cause an </w:t>
+      </w:r>
+      <w:proofErr w:type="gramStart"/>
+      <w:r>
+        <w:rPr>
+          <w:bCs/>
+          <w:i/>
+          <w:iCs/>
+        </w:rPr>
+        <w:t>ACK</w:t>
+      </w:r>
+      <w:proofErr w:type="gramEnd"/>
+      <w:r>
+        <w:rPr>
+          <w:bCs/>
+          <w:i/>
+          <w:iCs/>
+        </w:rPr>
+        <w:t xml:space="preserve"> however</w:t>
+      </w:r>
+      <w:r>
+        <w:rPr>
+          <w:bCs/>
+        </w:rPr>
+        <w:t>.</w:t>
+      </w:r>
+    </w:p>
+    <w:p>
+      <w:pPr>
+        <w:rPr>
+          <w:bCs/>
+        </w:rPr>
+      </w:pPr>
+      <w:r>
+        <w:rPr>
+          <w:bCs/>
+        </w:rPr>
+        <w:t>Settings used to read this on the logic analyser:</w:t>
+      </w:r>
+    </w:p>
+    <w:p>
+      <w:pPr>
+        <w:rPr>
+          <w:bCs/>
+        </w:rPr>
+      </w:pPr>
+      <w:r>
+        <w:rPr>
+          <w:bCs/>
+        </w:rPr>
+        <w:lastRenderedPageBreak/>
+        <w:drawing>
+          <wp:inline distT="0" distB="0" distL="0" distR="0" wp14:anchorId="76EAA051" wp14:editId="22153864">
+            <wp:extent cx="1914792" cy="3172268"/>
+            <wp:effectExtent l="0" t="0" r="9525" b="9525"/>
+            <wp:docPr id="1025702648" name="Picture 1" descr="A screenshot of a computer&#10;&#10;Description automatically generated"/>
+            <wp:cNvGraphicFramePr>
+              <a:graphicFrameLocks xmlns:a="http://schemas.openxmlformats.org/drawingml/2006/main" noChangeAspect="1"/>
+            </wp:cNvGraphicFramePr>
+            <a:graphic xmlns:a="http://schemas.openxmlformats.org/drawingml/2006/main">
+              <a:graphicData uri="http://schemas.openxmlformats.org/drawingml/2006/picture">
+                <pic:pic xmlns:pic="http://schemas.openxmlformats.org/drawingml/2006/picture">
+                  <pic:nvPicPr>
+                    <pic:cNvPr id="1025702648" name="Picture 1" descr="A screenshot of a computer&#10;&#10;Description automatically generated"/>
+                    <pic:cNvPicPr/>
+                  </pic:nvPicPr>
+                  <pic:blipFill>
+                    <a:blip r:embed="rId25"/>
+                    <a:stretch>
+                      <a:fillRect/>
+                    </a:stretch>
+                  </pic:blipFill>
+                  <pic:spPr>
+                    <a:xfrm>
+                      <a:off x="0" y="0"/>
+                      <a:ext cx="1914792" cy="3172268"/>
+                    </a:xfrm>
+                    <a:prstGeom prst="rect">
+                      <a:avLst/>
+                    </a:prstGeom>
+                  </pic:spPr>
+                </pic:pic>
+              </a:graphicData>
+            </a:graphic>
+          </wp:inline>
+        </w:drawing>
+      </w:r>
+    </w:p>
+    <w:p>
+      <w:pPr>
+        <w:rPr>
+          <w:bCs/>
+        </w:rPr>
+      </w:pPr>
+      <w:r>
+        <w:rPr>
+          <w:bCs/>
+        </w:rPr>
+        <w:t>Strelka transmitting an identical frame with no CANable device on the other end (nothing to ACK the packets):</w:t>
+      </w:r>
+    </w:p>
+    <w:p>
+      <w:pPr>
+        <w:rPr>
+          <w:bCs/>
+          <w:i/>
+          <w:iCs/>
+        </w:rPr>
+      </w:pPr>
+      <w:r>
+        <w:rPr>
+          <w:bCs/>
+          <w:i/>
+          <w:iCs/>
+        </w:rPr>
+        <w:t>Strelka:</w:t>
+      </w:r>
+    </w:p>
+    <w:p>
+      <w:pPr>
+        <w:rPr>
+          <w:bCs/>
+        </w:rPr>
+      </w:pPr>
+      <w:r>
+        <w:rPr>
+          <w:bCs/>
+        </w:rPr>
+        <w:drawing>
+          <wp:inline distT="0" distB="0" distL="0" distR="0" wp14:anchorId="7C2BAB28" wp14:editId="7219DE2E">
+            <wp:extent cx="5731510" cy="674370"/>
+            <wp:effectExtent l="0" t="0" r="2540" b="0"/>
+            <wp:docPr id="1624065080" name="Picture 1"/>
+            <wp:cNvGraphicFramePr>
+              <a:graphicFrameLocks xmlns:a="http://schemas.openxmlformats.org/drawingml/2006/main" noChangeAspect="1"/>
+            </wp:cNvGraphicFramePr>
+            <a:graphic xmlns:a="http://schemas.openxmlformats.org/drawingml/2006/main">
+              <a:graphicData uri="http://schemas.openxmlformats.org/drawingml/2006/picture">
+                <pic:pic xmlns:pic="http://schemas.openxmlformats.org/drawingml/2006/picture">
+                  <pic:nvPicPr>
+                    <pic:cNvPr id="1624065080" name=""/>
+                    <pic:cNvPicPr/>
+                  </pic:nvPicPr>
+                  <pic:blipFill>
+                    <a:blip r:embed="rId26"/>
+                    <a:stretch>
+                      <a:fillRect/>
+                    </a:stretch>
+                  </pic:blipFill>
+                  <pic:spPr>
+                    <a:xfrm>
+                      <a:off x="0" y="0"/>
+                      <a:ext cx="5731510" cy="674370"/>
+                    </a:xfrm>
+                    <a:prstGeom prst="rect">
+                      <a:avLst/>
+                    </a:prstGeom>
+                  </pic:spPr>
+                </pic:pic>
+              </a:graphicData>
+            </a:graphic>
+          </wp:inline>
+        </w:drawing>
+      </w:r>
+    </w:p>
+    <w:p>
+      <w:pPr>
+        <w:rPr>
+          <w:bCs/>
+        </w:rPr>
+      </w:pPr>
+      <w:r>
+        <w:rPr>
+          <w:bCs/>
+        </w:rPr>
+        <w:t>With the CANable device connected:</w:t>
+      </w:r>
+      <w:r>
+        <w:rPr>
+          <w:bCs/>
+        </w:rPr>
+        <w:br/>
+      </w:r>
+      <w:r>
+        <w:rPr>
+          <w:bCs/>
+        </w:rPr>
+        <w:drawing>
+          <wp:inline distT="0" distB="0" distL="0" distR="0" wp14:anchorId="5871CB24" wp14:editId="1B13BC4A">
+            <wp:extent cx="5731510" cy="1136015"/>
+            <wp:effectExtent l="0" t="0" r="2540" b="6985"/>
+            <wp:docPr id="1634439585" name="Picture 1" descr="A screenshot of a computer&#10;&#10;Description automatically generated"/>
+            <wp:cNvGraphicFramePr>
+              <a:graphicFrameLocks xmlns:a="http://schemas.openxmlformats.org/drawingml/2006/main" noChangeAspect="1"/>
+            </wp:cNvGraphicFramePr>
+            <a:graphic xmlns:a="http://schemas.openxmlformats.org/drawingml/2006/main">
+              <a:graphicData uri="http://schemas.openxmlformats.org/drawingml/2006/picture">
+                <pic:pic xmlns:pic="http://schemas.openxmlformats.org/drawingml/2006/picture">
+                  <pic:nvPicPr>
+                    <pic:cNvPr id="1634439585" name="Picture 1" descr="A screenshot of a computer&#10;&#10;Description automatically generated"/>
+                    <pic:cNvPicPr/>
+                  </pic:nvPicPr>
+                  <pic:blipFill>
+                    <a:blip r:embed="rId27"/>
+                    <a:stretch>
+                      <a:fillRect/>
+                    </a:stretch>
+                  </pic:blipFill>
+                  <pic:spPr>
+                    <a:xfrm>
+                      <a:off x="0" y="0"/>
+                      <a:ext cx="5731510" cy="1136015"/>
+                    </a:xfrm>
+                    <a:prstGeom prst="rect">
+                      <a:avLst/>
+                    </a:prstGeom>
+                  </pic:spPr>
+                </pic:pic>
+              </a:graphicData>
+            </a:graphic>
+          </wp:inline>
+        </w:drawing>
+      </w:r>
+    </w:p>
+    <w:p>
+      <w:pPr>
+        <w:rPr>
+          <w:bCs/>
+        </w:rPr>
+      </w:pPr>
+      <w:r>
+        <w:rPr>
+          <w:bCs/>
+        </w:rPr>
+        <w:t>You can see the ACK bit has been set (low).</w:t>
+      </w:r>
+    </w:p>
+    <w:p>
+      <w:pPr>
+        <w:rPr>
+          <w:bCs/>
+        </w:rPr>
+      </w:pPr>
+      <w:r>
+        <w:rPr>
+          <w:bCs/>
+        </w:rPr>
+        <w:t>Here’s a whole Strelka frame with ACK:</w:t>
+      </w:r>
+    </w:p>
+    <w:p>
+      <w:pPr>
+        <w:rPr>
+          <w:bCs/>
+        </w:rPr>
+      </w:pPr>
+      <w:r>
+        <w:rPr>
+          <w:bCs/>
+        </w:rPr>
+        <w:drawing>
+          <wp:inline distT="0" distB="0" distL="0" distR="0" wp14:anchorId="6678C1CC" wp14:editId="700BFEBD">
+            <wp:extent cx="5731510" cy="472440"/>
+            <wp:effectExtent l="0" t="0" r="2540" b="3810"/>
+            <wp:docPr id="1715656154" name="Picture 1"/>
+            <wp:cNvGraphicFramePr>
+              <a:graphicFrameLocks xmlns:a="http://schemas.openxmlformats.org/drawingml/2006/main" noChangeAspect="1"/>
+            </wp:cNvGraphicFramePr>
+            <a:graphic xmlns:a="http://schemas.openxmlformats.org/drawingml/2006/main">
+              <a:graphicData uri="http://schemas.openxmlformats.org/drawingml/2006/picture">
+                <pic:pic xmlns:pic="http://schemas.openxmlformats.org/drawingml/2006/picture">
+                  <pic:nvPicPr>
+                    <pic:cNvPr id="1715656154" name=""/>
+                    <pic:cNvPicPr/>
+                  </pic:nvPicPr>
+                  <pic:blipFill>
+                    <a:blip r:embed="rId28"/>
+                    <a:stretch>
+                      <a:fillRect/>
+                    </a:stretch>
+                  </pic:blipFill>
+                  <pic:spPr>
+                    <a:xfrm>
+                      <a:off x="0" y="0"/>
+                      <a:ext cx="5731510" cy="472440"/>
+                    </a:xfrm>
+                    <a:prstGeom prst="rect">
+                      <a:avLst/>
+                    </a:prstGeom>
+                  </pic:spPr>
+                </pic:pic>
+              </a:graphicData>
+            </a:graphic>
+          </wp:inline>
+        </w:drawing>
+      </w:r>
+    </w:p>
+    <w:p>
+      <w:pPr>
+        <w:rPr>
+          <w:bCs/>
+        </w:rPr>
+      </w:pPr>
+    </w:p>
+    <w:p>
+      <w:pPr>
+        <w:rPr>
+          <w:b/>
+          <w:sz w:val="28"/>
+          <w:szCs w:val="28"/>
+        </w:rPr>
+      </w:pPr>
+      <w:r>
+        <w:rPr>
+          <w:b/>
+          <w:sz w:val="28"/>
+          <w:szCs w:val="28"/>
+        </w:rPr>
+        <w:t>Bus rate decreased to 125kbps due to large number of errors on Motor Controller Bus</w:t>
+      </w:r>
+    </w:p>
+    <w:p>
+      <w:pPr>
+        <w:rPr>
+          <w:bCs/>
+        </w:rPr>
+      </w:pPr>
+    </w:p>
+    <w:p>
+      <w:pPr>
+        <w:rPr>
+          <w:bCs/>
+        </w:rPr>
+      </w:pPr>
+    </w:p>
+    <w:p>
+      <w:pPr>
+        <w:rPr>
+          <w:bCs/>
+        </w:rPr>
+      </w:pPr>
+    </w:p>
+    <w:p>
+      <w:pPr>
+        <w:rPr>
+          <w:bCs/>
+        </w:rPr>
+      </w:pPr>
+      <w:r>
+        <w:rPr>
+          <w:bCs/>
+        </w:rPr>
+        <w:t>Strelka with ACK</w:t>
+      </w:r>
+    </w:p>
+    <w:p>
+      <w:pPr>
+        <w:rPr>
+          <w:bCs/>
+        </w:rPr>
+      </w:pPr>
+      <w:r>
+        <w:rPr>
+          <w:bCs/>
+        </w:rPr>
+        <w:drawing>
+          <wp:inline distT="0" distB="0" distL="0" distR="0" wp14:anchorId="1E9B7239" wp14:editId="17AC8324">
+            <wp:extent cx="5731510" cy="472440"/>
+            <wp:effectExtent l="0" t="0" r="2540" b="3810"/>
+            <wp:docPr id="574609997" name="Picture 1"/>
+            <wp:cNvGraphicFramePr>
+              <a:graphicFrameLocks xmlns:a="http://schemas.openxmlformats.org/drawingml/2006/main" noChangeAspect="1"/>
+            </wp:cNvGraphicFramePr>
+            <a:graphic xmlns:a="http://schemas.openxmlformats.org/drawingml/2006/main">
+              <a:graphicData uri="http://schemas.openxmlformats.org/drawingml/2006/picture">
+                <pic:pic xmlns:pic="http://schemas.openxmlformats.org/drawingml/2006/picture">
+                  <pic:nvPicPr>
+                    <pic:cNvPr id="1715656154" name=""/>
+                    <pic:cNvPicPr/>
+                  </pic:nvPicPr>
+                  <pic:blipFill>
+                    <a:blip r:embed="rId28"/>
+                    <a:stretch>
+                      <a:fillRect/>
+                    </a:stretch>
+                  </pic:blipFill>
+                  <pic:spPr>
+                    <a:xfrm>
+                      <a:off x="0" y="0"/>
+                      <a:ext cx="5731510" cy="472440"/>
+                    </a:xfrm>
+                    <a:prstGeom prst="rect">
+                      <a:avLst/>
+                    </a:prstGeom>
+                  </pic:spPr>
+                </pic:pic>
+              </a:graphicData>
+            </a:graphic>
+          </wp:inline>
+        </w:drawing>
+      </w:r>
+    </w:p>
+    <w:p>
+      <w:pPr>
+        <w:rPr>
+          <w:bCs/>
+        </w:rPr>
+      </w:pPr>
+      <w:r>
+        <w:rPr>
+          <w:bCs/>
+        </w:rPr>
+        <w:t>Motor controller with no ACK</w:t>
+      </w:r>
+    </w:p>
+    <w:p>
+      <w:pPr>
+        <w:rPr>
+          <w:bCs/>
+        </w:rPr>
+      </w:pPr>
+      <w:r>
+        <w:rPr>
+          <w:bCs/>
+        </w:rPr>
+        <w:drawing>
+          <wp:inline distT="0" distB="0" distL="0" distR="0" wp14:anchorId="69046E5E" wp14:editId="55D647BC">
+            <wp:extent cx="5731510" cy="527050"/>
+            <wp:effectExtent l="0" t="0" r="2540" b="6350"/>
+            <wp:docPr id="1394809418" name="Picture 1"/>
+            <wp:cNvGraphicFramePr>
+              <a:graphicFrameLocks xmlns:a="http://schemas.openxmlformats.org/drawingml/2006/main" noChangeAspect="1"/>
+            </wp:cNvGraphicFramePr>
+            <a:graphic xmlns:a="http://schemas.openxmlformats.org/drawingml/2006/main">
+              <a:graphicData uri="http://schemas.openxmlformats.org/drawingml/2006/picture">
+                <pic:pic xmlns:pic="http://schemas.openxmlformats.org/drawingml/2006/picture">
+                  <pic:nvPicPr>
+                    <pic:cNvPr id="1831069675" name=""/>
+                    <pic:cNvPicPr/>
+                  </pic:nvPicPr>
+                  <pic:blipFill>
+                    <a:blip r:embed="rId24"/>
+                    <a:stretch>
+                      <a:fillRect/>
+                    </a:stretch>
+                  </pic:blipFill>
+                  <pic:spPr>
+                    <a:xfrm>
+                      <a:off x="0" y="0"/>
+                      <a:ext cx="5731510" cy="527050"/>
+                    </a:xfrm>
+                    <a:prstGeom prst="rect">
+                      <a:avLst/>
+                    </a:prstGeom>
+                  </pic:spPr>
+                </pic:pic>
+              </a:graphicData>
+            </a:graphic>
+          </wp:inline>
+        </w:drawing>
+      </w:r>
+    </w:p>
+    <w:p>
+      <w:pPr>
+        <w:rPr>
+          <w:bCs/>
+          <w:i/>
+          <w:iCs/>
+        </w:rPr>
+      </w:pPr>
+    </w:p>
+    <w:p>
+      <w:pPr>
+        <w:rPr>
+          <w:bCs/>
+          <w:i/>
+          <w:iCs/>
+        </w:rPr>
+      </w:pPr>
+      <w:r>
+        <w:rPr>
+          <w:bCs/>
+          <w:i/>
+          <w:iCs/>
+        </w:rPr>
+        <w:t>Strelka connected to CANable with correct ACK:</w:t>
+      </w:r>
+    </w:p>
+    <w:p>
+      <w:pPr>
+        <w:rPr>
+          <w:bCs/>
+        </w:rPr>
+      </w:pPr>
+      <w:r>
+        <w:rPr>
+          <w:bCs/>
+        </w:rPr>
+        <w:t>Pink is Tx, Green is Rx</w:t>
+      </w:r>
+    </w:p>
+    <w:p>
+      <w:pPr>
+        <w:rPr>
+          <w:bCs/>
+        </w:rPr>
+      </w:pPr>
+      <w:r>
+        <w:rPr>
+          <w:bCs/>
+        </w:rPr>
+        <w:drawing>
+          <wp:inline distT="0" distB="0" distL="0" distR="0" wp14:anchorId="3B09AA4B" wp14:editId="76D15F09">
+            <wp:extent cx="5731510" cy="1061720"/>
+            <wp:effectExtent l="0" t="0" r="2540" b="5080"/>
+            <wp:docPr id="52091275" name="Picture 1" descr="A screenshot of a computer&#10;&#10;Description automatically generated"/>
+            <wp:cNvGraphicFramePr>
+              <a:graphicFrameLocks xmlns:a="http://schemas.openxmlformats.org/drawingml/2006/main" noChangeAspect="1"/>
+            </wp:cNvGraphicFramePr>
+            <a:graphic xmlns:a="http://schemas.openxmlformats.org/drawingml/2006/main">
+              <a:graphicData uri="http://schemas.openxmlformats.org/drawingml/2006/picture">
+                <pic:pic xmlns:pic="http://schemas.openxmlformats.org/drawingml/2006/picture">
+                  <pic:nvPicPr>
+                    <pic:cNvPr id="52091275" name="Picture 1" descr="A screenshot of a computer&#10;&#10;Description automatically generated"/>
+                    <pic:cNvPicPr/>
+                  </pic:nvPicPr>
+                  <pic:blipFill>
+                    <a:blip r:embed="rId29"/>
+                    <a:stretch>
+                      <a:fillRect/>
+                    </a:stretch>
+                  </pic:blipFill>
+                  <pic:spPr>
+                    <a:xfrm>
+                      <a:off x="0" y="0"/>
+                      <a:ext cx="5731510" cy="1061720"/>
+                    </a:xfrm>
+                    <a:prstGeom prst="rect">
+                      <a:avLst/>
+                    </a:prstGeom>
+                  </pic:spPr>
+                </pic:pic>
+              </a:graphicData>
+            </a:graphic>
+          </wp:inline>
+        </w:drawing>
+      </w:r>
+    </w:p>
+    <w:p>
+      <w:pPr>
+        <w:rPr>
+          <w:bCs/>
+        </w:rPr>
+      </w:pPr>
+      <w:r>
+        <w:rPr>
+          <w:bCs/>
+        </w:rPr>
+        <w:t>This shows what a correct packet should look like on the RX TX pins. You can see that the ACK is returned on the Rx pin (but not the Tx as expected).</w:t>
+      </w:r>
+    </w:p>
+    <w:p>
+      <w:pPr>
+        <w:rPr>
+          <w:bCs/>
+          <w:i/>
+          <w:iCs/>
+        </w:rPr>
+      </w:pPr>
+      <w:r>
+        <w:rPr>
+          <w:bCs/>
+          <w:i/>
+          <w:iCs/>
+        </w:rPr>
+        <w:t>Motor controller with CANable without ACK:</w:t>
+      </w:r>
+    </w:p>
+    <w:p>
+      <w:pPr>
+        <w:rPr>
+          <w:bCs/>
+        </w:rPr>
+      </w:pPr>
+      <w:r>
+        <w:rPr>
+          <w:bCs/>
+        </w:rPr>
+        <w:t>Pink is Tx, Green is Rx</w:t>
+      </w:r>
+    </w:p>
+    <w:p>
+      <w:pPr>
+        <w:rPr>
+          <w:bCs/>
+        </w:rPr>
+      </w:pPr>
+      <w:r>
+        <w:rPr>
+          <w:bCs/>
+        </w:rPr>
+        <w:drawing>
+          <wp:inline distT="0" distB="0" distL="0" distR="0" wp14:anchorId="7C23EF5A" wp14:editId="66DD54CC">
+            <wp:extent cx="5731510" cy="765810"/>
+            <wp:effectExtent l="0" t="0" r="2540" b="0"/>
+            <wp:docPr id="1068968879" name="Picture 1" descr="A screenshot of a computer&#10;&#10;Description automatically generated"/>
+            <wp:cNvGraphicFramePr>
+              <a:graphicFrameLocks xmlns:a="http://schemas.openxmlformats.org/drawingml/2006/main" noChangeAspect="1"/>
+            </wp:cNvGraphicFramePr>
+            <a:graphic xmlns:a="http://schemas.openxmlformats.org/drawingml/2006/main">
+              <a:graphicData uri="http://schemas.openxmlformats.org/drawingml/2006/picture">
+                <pic:pic xmlns:pic="http://schemas.openxmlformats.org/drawingml/2006/picture">
+                  <pic:nvPicPr>
+                    <pic:cNvPr id="1068968879" name="Picture 1" descr="A screenshot of a computer&#10;&#10;Description automatically generated"/>
+                    <pic:cNvPicPr/>
+                  </pic:nvPicPr>
+                  <pic:blipFill>
+                    <a:blip r:embed="rId30"/>
+                    <a:stretch>
+                      <a:fillRect/>
+                    </a:stretch>
+                  </pic:blipFill>
+                  <pic:spPr>
+                    <a:xfrm>
+                      <a:off x="0" y="0"/>
+                      <a:ext cx="5731510" cy="765810"/>
+                    </a:xfrm>
+                    <a:prstGeom prst="rect">
+                      <a:avLst/>
+                    </a:prstGeom>
+                  </pic:spPr>
+                </pic:pic>
+              </a:graphicData>
+            </a:graphic>
+          </wp:inline>
+        </w:drawing>
+      </w:r>
+    </w:p>
+    <w:p>
+      <w:pPr>
+        <w:rPr>
+          <w:bCs/>
+        </w:rPr>
+      </w:pPr>
+      <w:r>
+        <w:rPr>
+          <w:bCs/>
+        </w:rPr>
+        <w:t>This does not show an ACK on the Rx line.</w:t>
       </w:r>
     </w:p>
     <w:sectPr>

</xml_diff>